<commit_message>
add HY figure and text edits. add algo from ha0ye/feasiblesads, rerendered to match formatting. renumber supplement files, note that they are NOT CORRECTLY NUMBERED in the reports directory but ARE CORRECT in manuscript/Supp
</commit_message>
<xml_diff>
--- a/analysis/reports/figure_s5.docx
+++ b/analysis/reports/figure_s5.docx
@@ -90,7 +90,7 @@
         <w:rPr>
           <w:rStyle w:val="VerbatimChar"/>
         </w:rPr>
-        <w:t xml:space="preserve">## png </w:t>
+        <w:t xml:space="preserve">## quartz_off_screen </w:t>
       </w:r>
       <w:r>
         <w:br/>
@@ -99,7 +99,7 @@
         <w:rPr>
           <w:rStyle w:val="VerbatimChar"/>
         </w:rPr>
-        <w:t xml:space="preserve">##   2</w:t>
+        <w:t xml:space="preserve">##                 2</w:t>
       </w:r>
     </w:p>
     <w:p>

</xml_diff>